<commit_message>
Starting biography side notes
</commit_message>
<xml_diff>
--- a/ch04/0404x.docx
+++ b/ch04/0404x.docx
@@ -136,12 +136,30 @@
           <w:p>
             <w:pPr>
               <w:rPr>
+                <w:lang w:eastAsia="ko-KR"/>
+              </w:rPr>
+            </w:pPr>
+            <w:r>
+              <w:t>-8</w:t>
+            </w:r>
+          </w:p>
+        </w:tc>
+        <w:tc>
+          <w:tcPr>
+            <w:tcW w:w="718" w:type="dxa"/>
+          </w:tcPr>
+          <w:p>
+            <w:pPr>
+              <w:rPr>
+                <w:lang w:eastAsia="ko-KR"/>
+              </w:rPr>
+            </w:pPr>
+            <w:r>
+              <w:rPr>
                 <w:rFonts w:hint="eastAsia"/>
                 <w:lang w:eastAsia="ko-KR"/>
               </w:rPr>
-            </w:pPr>
-            <w:r>
-              <w:t>-8</w:t>
+              <w:t>-1</w:t>
             </w:r>
           </w:p>
         </w:tc>
@@ -152,36 +170,34 @@
           <w:p>
             <w:pPr>
               <w:rPr>
+                <w:lang w:eastAsia="ko-KR"/>
+              </w:rPr>
+            </w:pPr>
+            <w:r>
+              <w:rPr>
                 <w:rFonts w:hint="eastAsia"/>
                 <w:lang w:eastAsia="ko-KR"/>
               </w:rPr>
+              <w:t>0</w:t>
+            </w:r>
+          </w:p>
+        </w:tc>
+        <w:tc>
+          <w:tcPr>
+            <w:tcW w:w="719" w:type="dxa"/>
+          </w:tcPr>
+          <w:p>
+            <w:pPr>
+              <w:rPr>
+                <w:lang w:eastAsia="ko-KR"/>
+              </w:rPr>
             </w:pPr>
             <w:r>
               <w:rPr>
                 <w:rFonts w:hint="eastAsia"/>
                 <w:lang w:eastAsia="ko-KR"/>
               </w:rPr>
-              <w:t>-1</w:t>
-            </w:r>
-          </w:p>
-        </w:tc>
-        <w:tc>
-          <w:tcPr>
-            <w:tcW w:w="718" w:type="dxa"/>
-          </w:tcPr>
-          <w:p>
-            <w:pPr>
-              <w:rPr>
-                <w:rFonts w:hint="eastAsia"/>
-                <w:lang w:eastAsia="ko-KR"/>
-              </w:rPr>
-            </w:pPr>
-            <w:r>
-              <w:rPr>
-                <w:rFonts w:hint="eastAsia"/>
-                <w:lang w:eastAsia="ko-KR"/>
-              </w:rPr>
-              <w:t>0</w:t>
+              <w:t>1</w:t>
             </w:r>
           </w:p>
         </w:tc>
@@ -192,27 +208,6 @@
           <w:p>
             <w:pPr>
               <w:rPr>
-                <w:rFonts w:hint="eastAsia"/>
-                <w:lang w:eastAsia="ko-KR"/>
-              </w:rPr>
-            </w:pPr>
-            <w:r>
-              <w:rPr>
-                <w:rFonts w:hint="eastAsia"/>
-                <w:lang w:eastAsia="ko-KR"/>
-              </w:rPr>
-              <w:t>1</w:t>
-            </w:r>
-          </w:p>
-        </w:tc>
-        <w:tc>
-          <w:tcPr>
-            <w:tcW w:w="719" w:type="dxa"/>
-          </w:tcPr>
-          <w:p>
-            <w:pPr>
-              <w:rPr>
-                <w:rFonts w:hint="eastAsia"/>
                 <w:lang w:eastAsia="ko-KR"/>
               </w:rPr>
             </w:pPr>
@@ -1080,7 +1075,6 @@
           <w:p>
             <w:pPr>
               <w:rPr>
-                <w:rFonts w:hint="eastAsia"/>
                 <w:lang w:eastAsia="ko-KR"/>
               </w:rPr>
             </w:pPr>
@@ -1093,7 +1087,6 @@
           <w:p>
             <w:pPr>
               <w:rPr>
-                <w:rFonts w:hint="eastAsia"/>
                 <w:lang w:eastAsia="ko-KR"/>
               </w:rPr>
             </w:pPr>
@@ -1106,7 +1099,6 @@
           <w:p>
             <w:pPr>
               <w:rPr>
-                <w:rFonts w:hint="eastAsia"/>
                 <w:lang w:eastAsia="ko-KR"/>
               </w:rPr>
             </w:pPr>
@@ -1119,7 +1111,6 @@
           <w:p>
             <w:pPr>
               <w:rPr>
-                <w:rFonts w:hint="eastAsia"/>
                 <w:lang w:eastAsia="ko-KR"/>
               </w:rPr>
             </w:pPr>
@@ -1164,7 +1155,6 @@
           <w:p>
             <w:pPr>
               <w:rPr>
-                <w:rFonts w:hint="eastAsia"/>
                 <w:lang w:eastAsia="ko-KR"/>
               </w:rPr>
             </w:pPr>
@@ -1177,7 +1167,6 @@
           <w:p>
             <w:pPr>
               <w:rPr>
-                <w:rFonts w:hint="eastAsia"/>
                 <w:lang w:eastAsia="ko-KR"/>
               </w:rPr>
             </w:pPr>
@@ -1190,7 +1179,6 @@
           <w:p>
             <w:pPr>
               <w:rPr>
-                <w:rFonts w:hint="eastAsia"/>
                 <w:lang w:eastAsia="ko-KR"/>
               </w:rPr>
             </w:pPr>
@@ -1203,7 +1191,6 @@
           <w:p>
             <w:pPr>
               <w:rPr>
-                <w:rFonts w:hint="eastAsia"/>
                 <w:lang w:eastAsia="ko-KR"/>
               </w:rPr>
             </w:pPr>
@@ -1224,6 +1211,9 @@
     </w:p>
     <w:p>
       <w:r>
+        <w:rPr>
+          <w:noProof/>
+        </w:rPr>
         <w:drawing>
           <wp:inline distT="0" distB="0" distL="0" distR="0" wp14:anchorId="2593B1BF" wp14:editId="2E16C388">
             <wp:extent cx="2743200" cy="1432560"/>
@@ -1268,6 +1258,9 @@
     </w:p>
     <w:p>
       <w:r>
+        <w:rPr>
+          <w:noProof/>
+        </w:rPr>
         <w:drawing>
           <wp:inline distT="0" distB="0" distL="0" distR="0" wp14:anchorId="3A57F566" wp14:editId="5B6E1E59">
             <wp:extent cx="2743200" cy="1628140"/>
@@ -1314,6 +1307,9 @@
     </w:p>
     <w:p>
       <w:r>
+        <w:rPr>
+          <w:noProof/>
+        </w:rPr>
         <w:drawing>
           <wp:inline distT="0" distB="0" distL="0" distR="0" wp14:anchorId="2A8F236F" wp14:editId="504F30C4">
             <wp:extent cx="2743200" cy="1592580"/>
@@ -1358,6 +1354,9 @@
     </w:p>
     <w:p>
       <w:r>
+        <w:rPr>
+          <w:noProof/>
+        </w:rPr>
         <w:drawing>
           <wp:inline distT="0" distB="0" distL="0" distR="0" wp14:anchorId="090EA812" wp14:editId="12527E5A">
             <wp:extent cx="2743200" cy="2675890"/>
@@ -1402,6 +1401,9 @@
     </w:p>
     <w:p>
       <w:r>
+        <w:rPr>
+          <w:noProof/>
+        </w:rPr>
         <w:drawing>
           <wp:inline distT="0" distB="0" distL="0" distR="0" wp14:anchorId="01C604F0" wp14:editId="24B80E2E">
             <wp:extent cx="2743200" cy="1624330"/>
@@ -1446,6 +1448,9 @@
     </w:p>
     <w:p>
       <w:r>
+        <w:rPr>
+          <w:noProof/>
+        </w:rPr>
         <w:drawing>
           <wp:inline distT="0" distB="0" distL="0" distR="0" wp14:anchorId="4404CDE2" wp14:editId="075B3969">
             <wp:extent cx="2743200" cy="1322705"/>
@@ -1540,6 +1545,9 @@
     </w:p>
     <w:p>
       <w:r>
+        <w:t xml:space="preserve">15 </w:t>
+      </w:r>
+      <w:r>
         <w:t>How can you use the function variables of your TI-8* to graph Y</w:t>
       </w:r>
       <w:r>
@@ -1570,7 +1578,6 @@
       </w:r>
     </w:p>
     <w:p>
-      <w:bookmarkStart w:id="0" w:name="_GoBack"/>
       <w:r>
         <w:rPr>
           <w:noProof/>
@@ -1617,9 +1624,11 @@
           </wp:inline>
         </w:drawing>
       </w:r>
-      <w:bookmarkEnd w:id="0"/>
-    </w:p>
-    <w:p>
+    </w:p>
+    <w:p>
+      <w:r>
+        <w:t xml:space="preserve">16 </w:t>
+      </w:r>
       <w:r>
         <w:t>Come up with a formula for finding the derivative of the reciprocal of any function.</w:t>
       </w:r>
@@ -1628,79 +1637,241 @@
     <w:p/>
     <w:p>
       <w:r>
-        <w:t>When is the derivative of a function equal to the derivative of its reciprocal.  Given two examples.</w:t>
+        <w:t xml:space="preserve">17 </w:t>
+      </w:r>
+      <w:r>
+        <w:t>When is the derivative of a function equal to the deri</w:t>
+      </w:r>
+      <w:r>
+        <w:t>vative of its reciprocal</w:t>
+      </w:r>
+      <w:r>
+        <w:t>?</w:t>
+      </w:r>
+      <w:r>
+        <w:t xml:space="preserve">  Give</w:t>
+      </w:r>
+      <w:r>
+        <w:t xml:space="preserve"> two examples.</w:t>
       </w:r>
     </w:p>
     <w:p/>
     <w:p>
       <w:r>
-        <w:t>Find the local minimum of maximum of the given function, using the (easier) derivative of the reciprocal</w:t>
+        <w:t xml:space="preserve">18 </w:t>
+      </w:r>
+      <w:r>
+        <w:t>Find the local minimum o</w:t>
+      </w:r>
+      <w:r>
+        <w:t>r</w:t>
+      </w:r>
+      <w:r>
+        <w:t xml:space="preserve"> maximum of the given function, using the (easier) derivative of the reciprocal</w:t>
       </w:r>
       <w:r>
         <w:t>.</w:t>
       </w:r>
     </w:p>
+    <w:p>
+      <w:proofErr w:type="gramStart"/>
+      <w:r>
+        <w:t>A  f</w:t>
+      </w:r>
+      <w:proofErr w:type="gramEnd"/>
+      <w:r>
+        <w:t xml:space="preserve">(x) = </w:t>
+      </w:r>
+      <w:r>
+        <w:t>1/(</w:t>
+      </w:r>
+      <w:r>
+        <w:t>x^2+x-6</w:t>
+      </w:r>
+      <w:r>
+        <w:t>)</w:t>
+      </w:r>
+    </w:p>
+    <w:p>
+      <w:proofErr w:type="gramStart"/>
+      <w:r>
+        <w:t xml:space="preserve">B  </w:t>
+      </w:r>
+      <w:r>
+        <w:t>g</w:t>
+      </w:r>
+      <w:proofErr w:type="gramEnd"/>
+      <w:r>
+        <w:t>(x) = 1/(x^2+1)</w:t>
+      </w:r>
+    </w:p>
+    <w:p>
+      <w:proofErr w:type="gramStart"/>
+      <w:r>
+        <w:t>C  h</w:t>
+      </w:r>
+      <w:proofErr w:type="gramEnd"/>
+      <w:r>
+        <w:t>(x) = 1/(x^3-x)</w:t>
+      </w:r>
+    </w:p>
     <w:p/>
+    <w:p>
+      <w:r>
+        <w:t xml:space="preserve">19 </w:t>
+      </w:r>
+      <w:r>
+        <w:t>Suppose we have two functions</w:t>
+      </w:r>
+      <w:r>
+        <w:t xml:space="preserve">, f and g.  </w:t>
+      </w:r>
+    </w:p>
+    <w:p>
+      <w:proofErr w:type="gramStart"/>
+      <w:r>
+        <w:t>A  What</w:t>
+      </w:r>
+      <w:proofErr w:type="gramEnd"/>
+      <w:r>
+        <w:t xml:space="preserve"> is the derivative of f(g(x))?  </w:t>
+      </w:r>
+    </w:p>
+    <w:p>
+      <w:proofErr w:type="gramStart"/>
+      <w:r>
+        <w:t>B  What</w:t>
+      </w:r>
+      <w:proofErr w:type="gramEnd"/>
+      <w:r>
+        <w:t xml:space="preserve"> is the derivative of 1/(f(g(x)))?</w:t>
+      </w:r>
+    </w:p>
+    <w:p>
+      <w:proofErr w:type="gramStart"/>
+      <w:r>
+        <w:t>C  What</w:t>
+      </w:r>
+      <w:proofErr w:type="gramEnd"/>
+      <w:r>
+        <w:t xml:space="preserve"> is the derivative </w:t>
+      </w:r>
+      <w:proofErr w:type="spellStart"/>
+      <w:r>
+        <w:t>of f</w:t>
+      </w:r>
+      <w:proofErr w:type="spellEnd"/>
+      <w:r>
+        <w:t>(1/(g(x)))?</w:t>
+      </w:r>
+    </w:p>
+    <w:p>
+      <w:proofErr w:type="gramStart"/>
+      <w:r>
+        <w:t>D  What</w:t>
+      </w:r>
+      <w:proofErr w:type="gramEnd"/>
+      <w:r>
+        <w:t xml:space="preserve"> is the derivative of 1/(f(1/(g(x))))?</w:t>
+      </w:r>
+    </w:p>
     <w:p/>
     <w:p>
       <w:r>
-        <w:t>Suppose we have two functions</w:t>
-      </w:r>
-      <w:r>
-        <w:t xml:space="preserve">, f and g.  </w:t>
-      </w:r>
-    </w:p>
+        <w:t xml:space="preserve">20 </w:t>
+      </w:r>
+      <w:r>
+        <w:t xml:space="preserve">How would </w:t>
+      </w:r>
+      <w:r>
+        <w:t xml:space="preserve">19 </w:t>
+      </w:r>
+      <w:r>
+        <w:t>A-D change if every x was replaced with 1/x?</w:t>
+      </w:r>
+    </w:p>
+    <w:p/>
     <w:p>
       <w:proofErr w:type="gramStart"/>
       <w:r>
-        <w:t>A  What</w:t>
+        <w:t>21  One</w:t>
       </w:r>
       <w:proofErr w:type="gramEnd"/>
       <w:r>
-        <w:t xml:space="preserve"> is the derivative of f(g(x))?  </w:t>
+        <w:t xml:space="preserve"> way to recast what we have been doing, is to image we are reflecting over the lines y^2=1, which keeps any point (</w:t>
+      </w:r>
+      <w:proofErr w:type="spellStart"/>
+      <w:r>
+        <w:t>x,pm</w:t>
+      </w:r>
+      <w:proofErr w:type="spellEnd"/>
+      <w:r>
+        <w:t xml:space="preserve"> 1) the same, but --- not speaking carefully --- reflects (x, pm </w:t>
+      </w:r>
+      <w:proofErr w:type="spellStart"/>
+      <w:r>
+        <w:t>infty</w:t>
+      </w:r>
+      <w:proofErr w:type="spellEnd"/>
+      <w:r>
+        <w:t xml:space="preserve">) to (x,0).  </w:t>
+      </w:r>
+      <w:r>
+        <w:t>Another system which might vie for the name “reciprocal” is to reflect ov</w:t>
+      </w:r>
+      <w:r>
+        <w:t>er the circle x^2+y^2=1.</w:t>
+      </w:r>
+    </w:p>
+    <w:p>
+      <w:r>
+        <w:t>A  Find</w:t>
+      </w:r>
+      <w:r>
+        <w:t xml:space="preserve"> where (0.5,-0.5) and (</w:t>
+      </w:r>
+      <w:bookmarkStart w:id="0" w:name="_GoBack"/>
+      <w:bookmarkEnd w:id="0"/>
+      <w:r>
+        <w:t>0.25,0.25) reflect to</w:t>
       </w:r>
     </w:p>
     <w:p>
       <w:proofErr w:type="gramStart"/>
       <w:r>
-        <w:t>B  What</w:t>
+        <w:t>B  Find</w:t>
       </w:r>
       <w:proofErr w:type="gramEnd"/>
       <w:r>
-        <w:t xml:space="preserve"> is the derivative of 1/(f(g(x)))?</w:t>
+        <w:t xml:space="preserve"> where (2/3,-2/5) and (-1/7,2/9) reflect to</w:t>
       </w:r>
     </w:p>
     <w:p>
       <w:proofErr w:type="gramStart"/>
       <w:r>
-        <w:t>C  What</w:t>
+        <w:t>C  Describe</w:t>
       </w:r>
       <w:proofErr w:type="gramEnd"/>
       <w:r>
-        <w:t xml:space="preserve"> is the derivative </w:t>
+        <w:t xml:space="preserve"> what happens to a line drawn on the inside once reflected.</w:t>
+      </w:r>
+    </w:p>
+    <w:p>
+      <w:proofErr w:type="gramStart"/>
+      <w:r>
+        <w:t>D  Watch</w:t>
+      </w:r>
+      <w:proofErr w:type="gramEnd"/>
+      <w:r>
+        <w:t xml:space="preserve"> the </w:t>
       </w:r>
       <w:proofErr w:type="spellStart"/>
       <w:r>
-        <w:t>of f</w:t>
+        <w:t>Numberphile</w:t>
       </w:r>
       <w:proofErr w:type="spellEnd"/>
       <w:r>
-        <w:t>(1/(g(x)))?</w:t>
-      </w:r>
-    </w:p>
-    <w:p>
-      <w:proofErr w:type="gramStart"/>
-      <w:r>
-        <w:t>D  What</w:t>
-      </w:r>
-      <w:proofErr w:type="gramEnd"/>
-      <w:r>
-        <w:t xml:space="preserve"> is the derivative of 1/(f(1/(g(x))))?</w:t>
-      </w:r>
-    </w:p>
-    <w:p>
-      <w:r>
-        <w:t>How would A-D change if every x was replaced with 1/x?</w:t>
+        <w:t xml:space="preserve"> video on inversion geometry (30 minutes)</w:t>
       </w:r>
     </w:p>
     <w:sectPr>

</xml_diff>